<commit_message>
hide comment and buttons when signout
</commit_message>
<xml_diff>
--- a/notes.docx
+++ b/notes.docx
@@ -33620,6 +33620,41 @@
           <w:szCs w:val="28"/>
         </w:rPr>
       </w:pPr>
+    </w:p>
+    <w:p>
+      <w:pPr>
+        <w:rPr>
+          <w:sz w:val="28"/>
+          <w:szCs w:val="28"/>
+        </w:rPr>
+      </w:pPr>
+    </w:p>
+    <w:p>
+      <w:pPr>
+        <w:rPr>
+          <w:sz w:val="28"/>
+          <w:szCs w:val="28"/>
+        </w:rPr>
+      </w:pPr>
+    </w:p>
+    <w:p>
+      <w:pPr>
+        <w:rPr>
+          <w:sz w:val="28"/>
+          <w:szCs w:val="28"/>
+        </w:rPr>
+      </w:pPr>
+      <w:hyperlink r:id="rId10" w:history="1">
+        <w:r>
+          <w:rPr>
+            <w:rStyle w:val="Hyperlink"/>
+          </w:rPr>
+          <w:t>nextjs-instagram/Posts.js at main · jpaddeo/nextjs-instagram (github.com)</w:t>
+        </w:r>
+      </w:hyperlink>
+      <w:r>
+        <w:t>s</w:t>
+      </w:r>
       <w:bookmarkStart w:id="0" w:name="_GoBack"/>
       <w:bookmarkEnd w:id="0"/>
     </w:p>

</xml_diff>